<commit_message>
updated Threat Modeling Report document to call out requirements use during analysis
</commit_message>
<xml_diff>
--- a/source/reference_documents/secondary_documents/design phase/Threat Modeling Report/Threat Modeling Report.docx
+++ b/source/reference_documents/secondary_documents/design phase/Threat Modeling Report/Threat Modeling Report.docx
@@ -26,7 +26,7 @@
         <w:t xml:space="preserve">Version </w:t>
       </w:r>
       <w:r>
-        <w:t>3</w:t>
+        <w:t>4</w:t>
       </w:r>
     </w:p>
     <w:p>
@@ -43,7 +43,7 @@
         <w:rPr>
           <w:noProof/>
         </w:rPr>
-        <w:t>11/15/21 9:50 AM</w:t>
+        <w:t>3/16/22 10:14 AM</w:t>
       </w:r>
       <w:r>
         <w:fldChar w:fldCharType="end"/>
@@ -248,7 +248,39 @@
           <w:bCs/>
           <w:lang w:val="en-US"/>
         </w:rPr>
-        <w:t>Creative Commons Attribution-Share Alike (CC4-SA)</w:t>
+        <w:t>Creative Commons Attribution-Share Alike (CC</w:t>
+      </w:r>
+      <w:r>
+        <w:rPr>
+          <w:b/>
+          <w:bCs/>
+          <w:lang w:val="en-US"/>
+        </w:rPr>
+        <w:t xml:space="preserve"> BY</w:t>
+      </w:r>
+      <w:r>
+        <w:rPr>
+          <w:b/>
+          <w:bCs/>
+          <w:lang w:val="en-US"/>
+        </w:rPr>
+        <w:t>-SA</w:t>
+      </w:r>
+      <w:r>
+        <w:rPr>
+          <w:b/>
+          <w:bCs/>
+          <w:lang w:val="en-US"/>
+        </w:rPr>
+        <w:t>-4.0</w:t>
+      </w:r>
+      <w:r>
+        <w:rPr>
+          <w:b/>
+          <w:bCs/>
+          <w:lang w:val="en-US"/>
+        </w:rPr>
+        <w:t>)</w:t>
       </w:r>
       <w:r>
         <w:rPr>
@@ -680,10 +712,10 @@
           <w:szCs w:val="22"/>
         </w:rPr>
         <w:drawing>
-          <wp:inline distT="0" distB="0" distL="0" distR="0" wp14:anchorId="59D9EBCD" wp14:editId="3B0AD45F">
-            <wp:extent cx="5943600" cy="2766060"/>
-            <wp:effectExtent l="0" t="0" r="0" b="2540"/>
-            <wp:docPr id="3" name="Picture 3" descr="Diagram&#10;&#10;Description automatically generated"/>
+          <wp:inline distT="0" distB="0" distL="0" distR="0" wp14:anchorId="59D9EBCD" wp14:editId="33E66955">
+            <wp:extent cx="5943600" cy="2261513"/>
+            <wp:effectExtent l="0" t="0" r="0" b="0"/>
+            <wp:docPr id="3" name="Picture 3"/>
             <wp:cNvGraphicFramePr>
               <a:graphicFrameLocks xmlns:a="http://schemas.openxmlformats.org/drawingml/2006/main" noChangeAspect="1"/>
             </wp:cNvGraphicFramePr>
@@ -691,7 +723,7 @@
               <a:graphicData uri="http://schemas.openxmlformats.org/drawingml/2006/picture">
                 <pic:pic xmlns:pic="http://schemas.openxmlformats.org/drawingml/2006/picture">
                   <pic:nvPicPr>
-                    <pic:cNvPr id="3" name="Picture 3" descr="Diagram&#10;&#10;Description automatically generated"/>
+                    <pic:cNvPr id="3" name="Picture 3"/>
                     <pic:cNvPicPr/>
                   </pic:nvPicPr>
                   <pic:blipFill>
@@ -709,7 +741,7 @@
                   <pic:spPr>
                     <a:xfrm>
                       <a:off x="0" y="0"/>
-                      <a:ext cx="5943600" cy="2766060"/>
+                      <a:ext cx="5943600" cy="2261513"/>
                     </a:xfrm>
                     <a:prstGeom prst="rect">
                       <a:avLst/>
@@ -1253,10 +1285,10 @@
           <w:noProof/>
         </w:rPr>
         <w:drawing>
-          <wp:inline distT="0" distB="0" distL="0" distR="0" wp14:anchorId="7EF92B11" wp14:editId="027E4B1F">
-            <wp:extent cx="3478422" cy="4387273"/>
-            <wp:effectExtent l="0" t="0" r="1905" b="0"/>
-            <wp:docPr id="4" name="Picture 4" descr="Diagram&#10;&#10;Description automatically generated"/>
+          <wp:inline distT="0" distB="0" distL="0" distR="0" wp14:anchorId="7EF92B11" wp14:editId="7634E510">
+            <wp:extent cx="4016026" cy="4387174"/>
+            <wp:effectExtent l="0" t="0" r="0" b="0"/>
+            <wp:docPr id="4" name="Picture 4"/>
             <wp:cNvGraphicFramePr>
               <a:graphicFrameLocks xmlns:a="http://schemas.openxmlformats.org/drawingml/2006/main" noChangeAspect="1"/>
             </wp:cNvGraphicFramePr>
@@ -1264,7 +1296,7 @@
               <a:graphicData uri="http://schemas.openxmlformats.org/drawingml/2006/picture">
                 <pic:pic xmlns:pic="http://schemas.openxmlformats.org/drawingml/2006/picture">
                   <pic:nvPicPr>
-                    <pic:cNvPr id="4" name="Picture 4" descr="Diagram&#10;&#10;Description automatically generated"/>
+                    <pic:cNvPr id="4" name="Picture 4"/>
                     <pic:cNvPicPr/>
                   </pic:nvPicPr>
                   <pic:blipFill>
@@ -1282,7 +1314,7 @@
                   <pic:spPr>
                     <a:xfrm>
                       <a:off x="0" y="0"/>
-                      <a:ext cx="3538652" cy="4463240"/>
+                      <a:ext cx="4044556" cy="4418340"/>
                     </a:xfrm>
                     <a:prstGeom prst="rect">
                       <a:avLst/>
@@ -1301,7 +1333,20 @@
         <w:jc w:val="both"/>
       </w:pPr>
       <w:r>
-        <w:t xml:space="preserve">The threat modeling SME works with the development SME(s) to create a model of the system suitable for threat analysis. Any existing models are used as input to this process. For this activity, models are created using a formal modeling tool. The model is stored in the </w:t>
+        <w:t xml:space="preserve">Using the </w:t>
+      </w:r>
+      <w:r>
+        <w:rPr>
+          <w:b/>
+          <w:bCs/>
+        </w:rPr>
+        <w:t>system design</w:t>
+      </w:r>
+      <w:r>
+        <w:t>, t</w:t>
+      </w:r>
+      <w:r>
+        <w:t xml:space="preserve">he threat modeling SME works with the development SME(s) to create a model of the system suitable for threat analysis. Any existing models are used as input to this process. For this activity, models are created using a formal modeling tool. The model is stored in the </w:t>
       </w:r>
       <w:r>
         <w:rPr>
@@ -1337,6 +1382,19 @@
       </w:r>
       <w:r>
         <w:t xml:space="preserve"> a set of models depending on the complexity of the system.</w:t>
+      </w:r>
+      <w:r>
+        <w:t xml:space="preserve"> A </w:t>
+      </w:r>
+      <w:r>
+        <w:rPr>
+          <w:b/>
+          <w:bCs/>
+        </w:rPr>
+        <w:t>threat model</w:t>
+      </w:r>
+      <w:r>
+        <w:t xml:space="preserve"> is created.</w:t>
       </w:r>
     </w:p>
     <w:p/>
@@ -1571,10 +1629,10 @@
           <w:noProof/>
         </w:rPr>
         <w:drawing>
-          <wp:inline distT="0" distB="0" distL="0" distR="0" wp14:anchorId="3B0342E0" wp14:editId="5CAC4C16">
-            <wp:extent cx="3319780" cy="4396018"/>
-            <wp:effectExtent l="0" t="0" r="0" b="0"/>
-            <wp:docPr id="5" name="Picture 5" descr="Diagram&#10;&#10;Description automatically generated"/>
+          <wp:inline distT="0" distB="0" distL="0" distR="0" wp14:anchorId="3B0342E0" wp14:editId="113632F2">
+            <wp:extent cx="4863008" cy="4387175"/>
+            <wp:effectExtent l="0" t="0" r="1270" b="0"/>
+            <wp:docPr id="5" name="Picture 5"/>
             <wp:cNvGraphicFramePr>
               <a:graphicFrameLocks xmlns:a="http://schemas.openxmlformats.org/drawingml/2006/main" noChangeAspect="1"/>
             </wp:cNvGraphicFramePr>
@@ -1582,7 +1640,7 @@
               <a:graphicData uri="http://schemas.openxmlformats.org/drawingml/2006/picture">
                 <pic:pic xmlns:pic="http://schemas.openxmlformats.org/drawingml/2006/picture">
                   <pic:nvPicPr>
-                    <pic:cNvPr id="5" name="Picture 5" descr="Diagram&#10;&#10;Description automatically generated"/>
+                    <pic:cNvPr id="5" name="Picture 5"/>
                     <pic:cNvPicPr/>
                   </pic:nvPicPr>
                   <pic:blipFill>
@@ -1600,7 +1658,7 @@
                   <pic:spPr>
                     <a:xfrm>
                       <a:off x="0" y="0"/>
-                      <a:ext cx="3345236" cy="4429726"/>
+                      <a:ext cx="4912095" cy="4431459"/>
                     </a:xfrm>
                     <a:prstGeom prst="rect">
                       <a:avLst/>
@@ -1615,8 +1673,108 @@
     </w:p>
     <w:p/>
     <w:p>
-      <w:r>
-        <w:t>The threat modeling SME processes the model to evoke a set of threat candidates.</w:t>
+      <w:pPr>
+        <w:jc w:val="both"/>
+      </w:pPr>
+      <w:r>
+        <w:t xml:space="preserve">Using the </w:t>
+      </w:r>
+      <w:r>
+        <w:rPr>
+          <w:b/>
+          <w:bCs/>
+        </w:rPr>
+        <w:t>threat model</w:t>
+      </w:r>
+      <w:r>
+        <w:t>, t</w:t>
+      </w:r>
+      <w:r>
+        <w:t xml:space="preserve">he threat modeling SME </w:t>
+      </w:r>
+      <w:r>
+        <w:t>analyzes</w:t>
+      </w:r>
+      <w:r>
+        <w:t xml:space="preserve"> the model</w:t>
+      </w:r>
+      <w:r>
+        <w:t xml:space="preserve"> with the </w:t>
+      </w:r>
+      <w:r>
+        <w:rPr>
+          <w:b/>
+          <w:bCs/>
+        </w:rPr>
+        <w:t>updated development requirements</w:t>
+      </w:r>
+      <w:r>
+        <w:t xml:space="preserve"> </w:t>
+      </w:r>
+      <w:r>
+        <w:t xml:space="preserve">(generated during the </w:t>
+      </w:r>
+      <w:r>
+        <w:rPr>
+          <w:b/>
+          <w:bCs/>
+        </w:rPr>
+        <w:t>Product-level Security Requirement</w:t>
+      </w:r>
+      <w:r>
+        <w:t xml:space="preserve"> process </w:t>
+      </w:r>
+      <w:r>
+        <w:rPr>
+          <w:b/>
+          <w:bCs/>
+          <w:color w:val="0070C0"/>
+          <w:vertAlign w:val="superscript"/>
+        </w:rPr>
+        <w:t>[</w:t>
+      </w:r>
+      <w:r>
+        <w:rPr>
+          <w:b/>
+          <w:bCs/>
+          <w:color w:val="0070C0"/>
+          <w:vertAlign w:val="superscript"/>
+        </w:rPr>
+        <w:t>7</w:t>
+      </w:r>
+      <w:r>
+        <w:rPr>
+          <w:b/>
+          <w:bCs/>
+          <w:color w:val="0070C0"/>
+          <w:vertAlign w:val="superscript"/>
+        </w:rPr>
+        <w:t>]</w:t>
+      </w:r>
+      <w:r>
+        <w:t xml:space="preserve">) </w:t>
+      </w:r>
+      <w:r>
+        <w:t>as a basis</w:t>
+      </w:r>
+      <w:r>
+        <w:t xml:space="preserve"> to </w:t>
+      </w:r>
+      <w:r>
+        <w:t>create</w:t>
+      </w:r>
+      <w:r>
+        <w:t xml:space="preserve"> a set of </w:t>
+      </w:r>
+      <w:r>
+        <w:rPr>
+          <w:b/>
+          <w:bCs/>
+        </w:rPr>
+        <w:t>threat candidates</w:t>
+      </w:r>
+      <w:r>
+        <w:t>.</w:t>
       </w:r>
     </w:p>
     <w:p>
@@ -1853,10 +2011,10 @@
           <w:noProof/>
         </w:rPr>
         <w:drawing>
-          <wp:inline distT="0" distB="0" distL="0" distR="0" wp14:anchorId="1373BB54" wp14:editId="4C9FA110">
-            <wp:extent cx="4304145" cy="4386917"/>
+          <wp:inline distT="0" distB="0" distL="0" distR="0" wp14:anchorId="1373BB54" wp14:editId="785756D5">
+            <wp:extent cx="4958173" cy="4387174"/>
             <wp:effectExtent l="0" t="0" r="0" b="0"/>
-            <wp:docPr id="7" name="Picture 7" descr="Diagram&#10;&#10;Description automatically generated"/>
+            <wp:docPr id="7" name="Picture 7"/>
             <wp:cNvGraphicFramePr>
               <a:graphicFrameLocks xmlns:a="http://schemas.openxmlformats.org/drawingml/2006/main" noChangeAspect="1"/>
             </wp:cNvGraphicFramePr>
@@ -1864,7 +2022,7 @@
               <a:graphicData uri="http://schemas.openxmlformats.org/drawingml/2006/picture">
                 <pic:pic xmlns:pic="http://schemas.openxmlformats.org/drawingml/2006/picture">
                   <pic:nvPicPr>
-                    <pic:cNvPr id="7" name="Picture 7" descr="Diagram&#10;&#10;Description automatically generated"/>
+                    <pic:cNvPr id="7" name="Picture 7"/>
                     <pic:cNvPicPr/>
                   </pic:nvPicPr>
                   <pic:blipFill>
@@ -1882,7 +2040,7 @@
                   <pic:spPr>
                     <a:xfrm>
                       <a:off x="0" y="0"/>
-                      <a:ext cx="4379271" cy="4463488"/>
+                      <a:ext cx="4983391" cy="4409488"/>
                     </a:xfrm>
                     <a:prstGeom prst="rect">
                       <a:avLst/>
@@ -1901,7 +2059,17 @@
         <w:jc w:val="both"/>
       </w:pPr>
       <w:r>
-        <w:t>The threat modeling SME works with the development SME(s) to perform an initial triage of the threat candidates. This triage will yield one of three results:</w:t>
+        <w:t xml:space="preserve">The threat modeling SME works with the development SME(s) to perform an initial triage of the </w:t>
+      </w:r>
+      <w:r>
+        <w:rPr>
+          <w:b/>
+          <w:bCs/>
+        </w:rPr>
+        <w:t>threat candidates</w:t>
+      </w:r>
+      <w:r>
+        <w:t>. This triage will yield one of three results:</w:t>
       </w:r>
     </w:p>
     <w:p/>
@@ -1964,7 +2132,17 @@
         <w:t>Threat Modeling Report</w:t>
       </w:r>
       <w:r>
-        <w:t xml:space="preserve"> and a file containing a set of triaged threat candidates.</w:t>
+        <w:t xml:space="preserve"> and a file containing a set of </w:t>
+      </w:r>
+      <w:r>
+        <w:rPr>
+          <w:b/>
+          <w:bCs/>
+        </w:rPr>
+        <w:t>triaged threat candidates</w:t>
+      </w:r>
+      <w:r>
+        <w:t>.</w:t>
       </w:r>
     </w:p>
     <w:p>
@@ -1980,15 +2158,7 @@
         <w:jc w:val="both"/>
       </w:pPr>
       <w:r>
-        <w:t xml:space="preserve">The triaged threat </w:t>
-      </w:r>
-      <w:proofErr w:type="gramStart"/>
-      <w:r>
-        <w:t>candidates</w:t>
-      </w:r>
-      <w:proofErr w:type="gramEnd"/>
-      <w:r>
-        <w:t xml:space="preserve"> </w:t>
+        <w:t xml:space="preserve">The triaged threat candidates </w:t>
       </w:r>
       <w:r>
         <w:t xml:space="preserve">artifact </w:t>
@@ -2500,6 +2670,30 @@
       </w:r>
       <w:r>
         <w:t xml:space="preserve"> document)</w:t>
+      </w:r>
+    </w:p>
+    <w:p>
+      <w:pPr>
+        <w:pStyle w:val="ListParagraph"/>
+        <w:numPr>
+          <w:ilvl w:val="0"/>
+          <w:numId w:val="1"/>
+        </w:numPr>
+        <w:ind w:left="360"/>
+        <w:rPr>
+          <w:b/>
+          <w:bCs/>
+        </w:rPr>
+      </w:pPr>
+      <w:r>
+        <w:rPr>
+          <w:b/>
+          <w:bCs/>
+        </w:rPr>
+        <w:t>Product-level Security Requirements</w:t>
+      </w:r>
+      <w:r>
+        <w:t xml:space="preserve"> (AVCDL secondary document)</w:t>
       </w:r>
     </w:p>
     <w:sectPr>

</xml_diff>

<commit_message>
updated Threat Modeling Report to correct oversight in not including all inputs to the threat model analysis activity summary table
</commit_message>
<xml_diff>
--- a/source/reference_documents/secondary_documents/design phase/Threat Modeling Report/Threat Modeling Report.docx
+++ b/source/reference_documents/secondary_documents/design phase/Threat Modeling Report/Threat Modeling Report.docx
@@ -26,7 +26,7 @@
         <w:t xml:space="preserve">Version </w:t>
       </w:r>
       <w:r>
-        <w:t>4</w:t>
+        <w:t>5</w:t>
       </w:r>
     </w:p>
     <w:p>
@@ -43,7 +43,7 @@
         <w:rPr>
           <w:noProof/>
         </w:rPr>
-        <w:t>3/16/22 10:14 AM</w:t>
+        <w:t>6/2/22 10:48 AM</w:t>
       </w:r>
       <w:r>
         <w:fldChar w:fldCharType="end"/>
@@ -92,11 +92,7 @@
         <w:tab/>
       </w:r>
       <w:r>
-        <w:t xml:space="preserve">Matthew </w:t>
-      </w:r>
-      <w:proofErr w:type="spellStart"/>
-      <w:r>
-        <w:t>Bo</w:t>
+        <w:t>Matthew Bo</w:t>
       </w:r>
       <w:r>
         <w:t>u</w:t>
@@ -104,7 +100,6 @@
       <w:r>
         <w:t>rdua</w:t>
       </w:r>
-      <w:proofErr w:type="spellEnd"/>
     </w:p>
     <w:p>
       <w:pPr>
@@ -297,7 +292,7 @@
         <w:pStyle w:val="FirstParagraph"/>
         <w:jc w:val="both"/>
       </w:pPr>
-      <w:hyperlink r:id="rId5" w:history="1">
+      <w:hyperlink r:id="rId7" w:history="1">
         <w:r>
           <w:rPr>
             <w:rStyle w:val="Hyperlink"/>
@@ -727,7 +722,7 @@
                     <pic:cNvPicPr/>
                   </pic:nvPicPr>
                   <pic:blipFill>
-                    <a:blip r:embed="rId6">
+                    <a:blip r:embed="rId8">
                       <a:extLst>
                         <a:ext uri="{28A0092B-C50C-407E-A947-70E740481C1C}">
                           <a14:useLocalDpi xmlns:a14="http://schemas.microsoft.com/office/drawing/2010/main" val="0"/>
@@ -1300,7 +1295,7 @@
                     <pic:cNvPicPr/>
                   </pic:nvPicPr>
                   <pic:blipFill>
-                    <a:blip r:embed="rId7">
+                    <a:blip r:embed="rId9">
                       <a:extLst>
                         <a:ext uri="{28A0092B-C50C-407E-A947-70E740481C1C}">
                           <a14:useLocalDpi xmlns:a14="http://schemas.microsoft.com/office/drawing/2010/main" val="0"/>
@@ -1434,7 +1429,7 @@
     <w:p/>
     <w:tbl>
       <w:tblPr>
-        <w:tblW w:w="4040" w:type="dxa"/>
+        <w:tblW w:w="5300" w:type="dxa"/>
         <w:tblBorders>
           <w:top w:val="single" w:sz="8" w:space="0" w:color="000000"/>
           <w:left w:val="single" w:sz="8" w:space="0" w:color="000000"/>
@@ -1448,7 +1443,7 @@
       </w:tblPr>
       <w:tblGrid>
         <w:gridCol w:w="1520"/>
-        <w:gridCol w:w="2520"/>
+        <w:gridCol w:w="3780"/>
       </w:tblGrid>
       <w:tr>
         <w:tc>
@@ -1484,7 +1479,7 @@
         </w:tc>
         <w:tc>
           <w:tcPr>
-            <w:tcW w:w="2520" w:type="dxa"/>
+            <w:tcW w:w="3780" w:type="dxa"/>
             <w:shd w:val="clear" w:color="auto" w:fill="auto"/>
             <w:tcMar>
               <w:top w:w="100" w:type="dxa"/>
@@ -1500,6 +1495,15 @@
             </w:pPr>
             <w:r>
               <w:t>Threat model</w:t>
+            </w:r>
+          </w:p>
+          <w:p>
+            <w:pPr>
+              <w:widowControl w:val="0"/>
+              <w:spacing w:line="240" w:lineRule="auto"/>
+            </w:pPr>
+            <w:r>
+              <w:t>Updated development requirements</w:t>
             </w:r>
           </w:p>
         </w:tc>
@@ -1538,7 +1542,7 @@
         </w:tc>
         <w:tc>
           <w:tcPr>
-            <w:tcW w:w="2520" w:type="dxa"/>
+            <w:tcW w:w="3780" w:type="dxa"/>
             <w:shd w:val="clear" w:color="auto" w:fill="auto"/>
             <w:tcMar>
               <w:top w:w="100" w:type="dxa"/>
@@ -1592,7 +1596,7 @@
         </w:tc>
         <w:tc>
           <w:tcPr>
-            <w:tcW w:w="2520" w:type="dxa"/>
+            <w:tcW w:w="3780" w:type="dxa"/>
             <w:shd w:val="clear" w:color="auto" w:fill="auto"/>
             <w:tcMar>
               <w:top w:w="100" w:type="dxa"/>
@@ -1644,7 +1648,7 @@
                     <pic:cNvPicPr/>
                   </pic:nvPicPr>
                   <pic:blipFill>
-                    <a:blip r:embed="rId8">
+                    <a:blip r:embed="rId10">
                       <a:extLst>
                         <a:ext uri="{28A0092B-C50C-407E-A947-70E740481C1C}">
                           <a14:useLocalDpi xmlns:a14="http://schemas.microsoft.com/office/drawing/2010/main" val="0"/>
@@ -2026,7 +2030,7 @@
                     <pic:cNvPicPr/>
                   </pic:nvPicPr>
                   <pic:blipFill>
-                    <a:blip r:embed="rId9">
+                    <a:blip r:embed="rId11">
                       <a:extLst>
                         <a:ext uri="{28A0092B-C50C-407E-A947-70E740481C1C}">
                           <a14:useLocalDpi xmlns:a14="http://schemas.microsoft.com/office/drawing/2010/main" val="0"/>
@@ -2504,7 +2508,7 @@
         </w:rPr>
         <w:br/>
       </w:r>
-      <w:hyperlink r:id="rId10" w:history="1">
+      <w:hyperlink r:id="rId12" w:history="1">
         <w:r>
           <w:rPr>
             <w:rStyle w:val="Hyperlink"/>
@@ -2543,7 +2547,7 @@
         </w:rPr>
         <w:br/>
       </w:r>
-      <w:hyperlink r:id="rId11" w:history="1">
+      <w:hyperlink r:id="rId13" w:history="1">
         <w:r>
           <w:rPr>
             <w:rStyle w:val="Hyperlink"/>
@@ -2582,7 +2586,7 @@
         </w:rPr>
         <w:br/>
       </w:r>
-      <w:hyperlink r:id="rId12" w:history="1">
+      <w:hyperlink r:id="rId14" w:history="1">
         <w:r>
           <w:rPr>
             <w:rStyle w:val="Hyperlink"/>
@@ -2697,13 +2701,183 @@
       </w:r>
     </w:p>
     <w:sectPr>
+      <w:footerReference w:type="even" r:id="rId15"/>
+      <w:footerReference w:type="default" r:id="rId16"/>
       <w:pgSz w:w="12240" w:h="15840"/>
       <w:pgMar w:top="1440" w:right="1440" w:bottom="1440" w:left="1440" w:header="720" w:footer="720" w:gutter="0"/>
       <w:pgNumType w:start="1"/>
       <w:cols w:space="720"/>
+      <w:titlePg/>
     </w:sectPr>
   </w:body>
 </w:document>
+</file>
+
+<file path=word/endnotes.xml><?xml version="1.0" encoding="utf-8"?>
+<w:endnotes xmlns:wpc="http://schemas.microsoft.com/office/word/2010/wordprocessingCanvas" xmlns:cx="http://schemas.microsoft.com/office/drawing/2014/chartex" xmlns:cx1="http://schemas.microsoft.com/office/drawing/2015/9/8/chartex" xmlns:cx2="http://schemas.microsoft.com/office/drawing/2015/10/21/chartex" xmlns:cx3="http://schemas.microsoft.com/office/drawing/2016/5/9/chartex" xmlns:cx4="http://schemas.microsoft.com/office/drawing/2016/5/10/chartex" xmlns:cx5="http://schemas.microsoft.com/office/drawing/2016/5/11/chartex" xmlns:cx6="http://schemas.microsoft.com/office/drawing/2016/5/12/chartex" xmlns:cx7="http://schemas.microsoft.com/office/drawing/2016/5/13/chartex" xmlns:cx8="http://schemas.microsoft.com/office/drawing/2016/5/14/chartex" xmlns:mc="http://schemas.openxmlformats.org/markup-compatibility/2006" xmlns:aink="http://schemas.microsoft.com/office/drawing/2016/ink" xmlns:am3d="http://schemas.microsoft.com/office/drawing/2017/model3d" xmlns:o="urn:schemas-microsoft-com:office:office" xmlns:r="http://schemas.openxmlformats.org/officeDocument/2006/relationships" xmlns:m="http://schemas.openxmlformats.org/officeDocument/2006/math" xmlns:v="urn:schemas-microsoft-com:vml" xmlns:wp14="http://schemas.microsoft.com/office/word/2010/wordprocessingDrawing" xmlns:wp="http://schemas.openxmlformats.org/drawingml/2006/wordprocessingDrawing" xmlns:w10="urn:schemas-microsoft-com:office:word" xmlns:w="http://schemas.openxmlformats.org/wordprocessingml/2006/main" xmlns:w14="http://schemas.microsoft.com/office/word/2010/wordml" xmlns:w15="http://schemas.microsoft.com/office/word/2012/wordml" xmlns:w16cex="http://schemas.microsoft.com/office/word/2018/wordml/cex" xmlns:w16cid="http://schemas.microsoft.com/office/word/2016/wordml/cid" xmlns:w16="http://schemas.microsoft.com/office/word/2018/wordml" xmlns:w16se="http://schemas.microsoft.com/office/word/2015/wordml/symex" xmlns:wpg="http://schemas.microsoft.com/office/word/2010/wordprocessingGroup" xmlns:wpi="http://schemas.microsoft.com/office/word/2010/wordprocessingInk" xmlns:wne="http://schemas.microsoft.com/office/word/2006/wordml" xmlns:wps="http://schemas.microsoft.com/office/word/2010/wordprocessingShape" mc:Ignorable="w14 w15 w16se w16cid w16 w16cex wp14">
+  <w:endnote w:type="separator" w:id="-1">
+    <w:p>
+      <w:pPr>
+        <w:spacing w:line="240" w:lineRule="auto"/>
+      </w:pPr>
+      <w:r>
+        <w:separator/>
+      </w:r>
+    </w:p>
+  </w:endnote>
+  <w:endnote w:type="continuationSeparator" w:id="0">
+    <w:p>
+      <w:pPr>
+        <w:spacing w:line="240" w:lineRule="auto"/>
+      </w:pPr>
+      <w:r>
+        <w:continuationSeparator/>
+      </w:r>
+    </w:p>
+  </w:endnote>
+</w:endnotes>
+</file>
+
+<file path=word/footer1.xml><?xml version="1.0" encoding="utf-8"?>
+<w:ftr xmlns:wpc="http://schemas.microsoft.com/office/word/2010/wordprocessingCanvas" xmlns:cx="http://schemas.microsoft.com/office/drawing/2014/chartex" xmlns:cx1="http://schemas.microsoft.com/office/drawing/2015/9/8/chartex" xmlns:cx2="http://schemas.microsoft.com/office/drawing/2015/10/21/chartex" xmlns:cx3="http://schemas.microsoft.com/office/drawing/2016/5/9/chartex" xmlns:cx4="http://schemas.microsoft.com/office/drawing/2016/5/10/chartex" xmlns:cx5="http://schemas.microsoft.com/office/drawing/2016/5/11/chartex" xmlns:cx6="http://schemas.microsoft.com/office/drawing/2016/5/12/chartex" xmlns:cx7="http://schemas.microsoft.com/office/drawing/2016/5/13/chartex" xmlns:cx8="http://schemas.microsoft.com/office/drawing/2016/5/14/chartex" xmlns:mc="http://schemas.openxmlformats.org/markup-compatibility/2006" xmlns:aink="http://schemas.microsoft.com/office/drawing/2016/ink" xmlns:am3d="http://schemas.microsoft.com/office/drawing/2017/model3d" xmlns:o="urn:schemas-microsoft-com:office:office" xmlns:r="http://schemas.openxmlformats.org/officeDocument/2006/relationships" xmlns:m="http://schemas.openxmlformats.org/officeDocument/2006/math" xmlns:v="urn:schemas-microsoft-com:vml" xmlns:wp14="http://schemas.microsoft.com/office/word/2010/wordprocessingDrawing" xmlns:wp="http://schemas.openxmlformats.org/drawingml/2006/wordprocessingDrawing" xmlns:w10="urn:schemas-microsoft-com:office:word" xmlns:w="http://schemas.openxmlformats.org/wordprocessingml/2006/main" xmlns:w14="http://schemas.microsoft.com/office/word/2010/wordml" xmlns:w15="http://schemas.microsoft.com/office/word/2012/wordml" xmlns:w16cex="http://schemas.microsoft.com/office/word/2018/wordml/cex" xmlns:w16cid="http://schemas.microsoft.com/office/word/2016/wordml/cid" xmlns:w16="http://schemas.microsoft.com/office/word/2018/wordml" xmlns:w16se="http://schemas.microsoft.com/office/word/2015/wordml/symex" xmlns:wpg="http://schemas.microsoft.com/office/word/2010/wordprocessingGroup" xmlns:wpi="http://schemas.microsoft.com/office/word/2010/wordprocessingInk" xmlns:wne="http://schemas.microsoft.com/office/word/2006/wordml" xmlns:wps="http://schemas.microsoft.com/office/word/2010/wordprocessingShape" mc:Ignorable="w14 w15 w16se w16cid w16 w16cex wp14">
+  <w:sdt>
+    <w:sdtPr>
+      <w:rPr>
+        <w:rStyle w:val="PageNumber"/>
+      </w:rPr>
+      <w:id w:val="1732191506"/>
+      <w:docPartObj>
+        <w:docPartGallery w:val="Page Numbers (Bottom of Page)"/>
+        <w:docPartUnique/>
+      </w:docPartObj>
+    </w:sdtPr>
+    <w:sdtContent>
+      <w:p>
+        <w:pPr>
+          <w:pStyle w:val="Footer"/>
+          <w:framePr w:wrap="none" w:vAnchor="text" w:hAnchor="margin" w:xAlign="right" w:y="1"/>
+          <w:rPr>
+            <w:rStyle w:val="PageNumber"/>
+          </w:rPr>
+        </w:pPr>
+        <w:r>
+          <w:rPr>
+            <w:rStyle w:val="PageNumber"/>
+          </w:rPr>
+          <w:fldChar w:fldCharType="begin"/>
+        </w:r>
+        <w:r>
+          <w:rPr>
+            <w:rStyle w:val="PageNumber"/>
+          </w:rPr>
+          <w:instrText xml:space="preserve"> PAGE </w:instrText>
+        </w:r>
+        <w:r>
+          <w:rPr>
+            <w:rStyle w:val="PageNumber"/>
+          </w:rPr>
+          <w:fldChar w:fldCharType="end"/>
+        </w:r>
+      </w:p>
+    </w:sdtContent>
+  </w:sdt>
+  <w:p>
+    <w:pPr>
+      <w:pStyle w:val="Footer"/>
+      <w:ind w:right="360"/>
+    </w:pPr>
+  </w:p>
+</w:ftr>
+</file>
+
+<file path=word/footer2.xml><?xml version="1.0" encoding="utf-8"?>
+<w:ftr xmlns:wpc="http://schemas.microsoft.com/office/word/2010/wordprocessingCanvas" xmlns:cx="http://schemas.microsoft.com/office/drawing/2014/chartex" xmlns:cx1="http://schemas.microsoft.com/office/drawing/2015/9/8/chartex" xmlns:cx2="http://schemas.microsoft.com/office/drawing/2015/10/21/chartex" xmlns:cx3="http://schemas.microsoft.com/office/drawing/2016/5/9/chartex" xmlns:cx4="http://schemas.microsoft.com/office/drawing/2016/5/10/chartex" xmlns:cx5="http://schemas.microsoft.com/office/drawing/2016/5/11/chartex" xmlns:cx6="http://schemas.microsoft.com/office/drawing/2016/5/12/chartex" xmlns:cx7="http://schemas.microsoft.com/office/drawing/2016/5/13/chartex" xmlns:cx8="http://schemas.microsoft.com/office/drawing/2016/5/14/chartex" xmlns:mc="http://schemas.openxmlformats.org/markup-compatibility/2006" xmlns:aink="http://schemas.microsoft.com/office/drawing/2016/ink" xmlns:am3d="http://schemas.microsoft.com/office/drawing/2017/model3d" xmlns:o="urn:schemas-microsoft-com:office:office" xmlns:r="http://schemas.openxmlformats.org/officeDocument/2006/relationships" xmlns:m="http://schemas.openxmlformats.org/officeDocument/2006/math" xmlns:v="urn:schemas-microsoft-com:vml" xmlns:wp14="http://schemas.microsoft.com/office/word/2010/wordprocessingDrawing" xmlns:wp="http://schemas.openxmlformats.org/drawingml/2006/wordprocessingDrawing" xmlns:w10="urn:schemas-microsoft-com:office:word" xmlns:w="http://schemas.openxmlformats.org/wordprocessingml/2006/main" xmlns:w14="http://schemas.microsoft.com/office/word/2010/wordml" xmlns:w15="http://schemas.microsoft.com/office/word/2012/wordml" xmlns:w16cex="http://schemas.microsoft.com/office/word/2018/wordml/cex" xmlns:w16cid="http://schemas.microsoft.com/office/word/2016/wordml/cid" xmlns:w16="http://schemas.microsoft.com/office/word/2018/wordml" xmlns:w16se="http://schemas.microsoft.com/office/word/2015/wordml/symex" xmlns:wpg="http://schemas.microsoft.com/office/word/2010/wordprocessingGroup" xmlns:wpi="http://schemas.microsoft.com/office/word/2010/wordprocessingInk" xmlns:wne="http://schemas.microsoft.com/office/word/2006/wordml" xmlns:wps="http://schemas.microsoft.com/office/word/2010/wordprocessingShape" mc:Ignorable="w14 w15 w16se w16cid w16 w16cex wp14">
+  <w:sdt>
+    <w:sdtPr>
+      <w:rPr>
+        <w:rStyle w:val="PageNumber"/>
+      </w:rPr>
+      <w:id w:val="-1697852079"/>
+      <w:docPartObj>
+        <w:docPartGallery w:val="Page Numbers (Bottom of Page)"/>
+        <w:docPartUnique/>
+      </w:docPartObj>
+    </w:sdtPr>
+    <w:sdtContent>
+      <w:p>
+        <w:pPr>
+          <w:pStyle w:val="Footer"/>
+          <w:framePr w:wrap="none" w:vAnchor="text" w:hAnchor="margin" w:xAlign="right" w:y="1"/>
+          <w:rPr>
+            <w:rStyle w:val="PageNumber"/>
+          </w:rPr>
+        </w:pPr>
+        <w:r>
+          <w:rPr>
+            <w:rStyle w:val="PageNumber"/>
+          </w:rPr>
+          <w:fldChar w:fldCharType="begin"/>
+        </w:r>
+        <w:r>
+          <w:rPr>
+            <w:rStyle w:val="PageNumber"/>
+          </w:rPr>
+          <w:instrText xml:space="preserve"> PAGE </w:instrText>
+        </w:r>
+        <w:r>
+          <w:rPr>
+            <w:rStyle w:val="PageNumber"/>
+          </w:rPr>
+          <w:fldChar w:fldCharType="separate"/>
+        </w:r>
+        <w:r>
+          <w:rPr>
+            <w:rStyle w:val="PageNumber"/>
+            <w:noProof/>
+          </w:rPr>
+          <w:t>2</w:t>
+        </w:r>
+        <w:r>
+          <w:rPr>
+            <w:rStyle w:val="PageNumber"/>
+          </w:rPr>
+          <w:fldChar w:fldCharType="end"/>
+        </w:r>
+      </w:p>
+    </w:sdtContent>
+  </w:sdt>
+  <w:p>
+    <w:pPr>
+      <w:pStyle w:val="Footer"/>
+      <w:ind w:right="360"/>
+    </w:pPr>
+  </w:p>
+</w:ftr>
+</file>
+
+<file path=word/footnotes.xml><?xml version="1.0" encoding="utf-8"?>
+<w:footnotes xmlns:wpc="http://schemas.microsoft.com/office/word/2010/wordprocessingCanvas" xmlns:cx="http://schemas.microsoft.com/office/drawing/2014/chartex" xmlns:cx1="http://schemas.microsoft.com/office/drawing/2015/9/8/chartex" xmlns:cx2="http://schemas.microsoft.com/office/drawing/2015/10/21/chartex" xmlns:cx3="http://schemas.microsoft.com/office/drawing/2016/5/9/chartex" xmlns:cx4="http://schemas.microsoft.com/office/drawing/2016/5/10/chartex" xmlns:cx5="http://schemas.microsoft.com/office/drawing/2016/5/11/chartex" xmlns:cx6="http://schemas.microsoft.com/office/drawing/2016/5/12/chartex" xmlns:cx7="http://schemas.microsoft.com/office/drawing/2016/5/13/chartex" xmlns:cx8="http://schemas.microsoft.com/office/drawing/2016/5/14/chartex" xmlns:mc="http://schemas.openxmlformats.org/markup-compatibility/2006" xmlns:aink="http://schemas.microsoft.com/office/drawing/2016/ink" xmlns:am3d="http://schemas.microsoft.com/office/drawing/2017/model3d" xmlns:o="urn:schemas-microsoft-com:office:office" xmlns:r="http://schemas.openxmlformats.org/officeDocument/2006/relationships" xmlns:m="http://schemas.openxmlformats.org/officeDocument/2006/math" xmlns:v="urn:schemas-microsoft-com:vml" xmlns:wp14="http://schemas.microsoft.com/office/word/2010/wordprocessingDrawing" xmlns:wp="http://schemas.openxmlformats.org/drawingml/2006/wordprocessingDrawing" xmlns:w10="urn:schemas-microsoft-com:office:word" xmlns:w="http://schemas.openxmlformats.org/wordprocessingml/2006/main" xmlns:w14="http://schemas.microsoft.com/office/word/2010/wordml" xmlns:w15="http://schemas.microsoft.com/office/word/2012/wordml" xmlns:w16cex="http://schemas.microsoft.com/office/word/2018/wordml/cex" xmlns:w16cid="http://schemas.microsoft.com/office/word/2016/wordml/cid" xmlns:w16="http://schemas.microsoft.com/office/word/2018/wordml" xmlns:w16se="http://schemas.microsoft.com/office/word/2015/wordml/symex" xmlns:wpg="http://schemas.microsoft.com/office/word/2010/wordprocessingGroup" xmlns:wpi="http://schemas.microsoft.com/office/word/2010/wordprocessingInk" xmlns:wne="http://schemas.microsoft.com/office/word/2006/wordml" xmlns:wps="http://schemas.microsoft.com/office/word/2010/wordprocessingShape" mc:Ignorable="w14 w15 w16se w16cid w16 w16cex wp14">
+  <w:footnote w:type="separator" w:id="-1">
+    <w:p>
+      <w:pPr>
+        <w:spacing w:line="240" w:lineRule="auto"/>
+      </w:pPr>
+      <w:r>
+        <w:separator/>
+      </w:r>
+    </w:p>
+  </w:footnote>
+  <w:footnote w:type="continuationSeparator" w:id="0">
+    <w:p>
+      <w:pPr>
+        <w:spacing w:line="240" w:lineRule="auto"/>
+      </w:pPr>
+      <w:r>
+        <w:continuationSeparator/>
+      </w:r>
+    </w:p>
+  </w:footnote>
+</w:footnotes>
 </file>
 
 <file path=word/numbering.xml><?xml version="1.0" encoding="utf-8"?>
@@ -3916,6 +4090,58 @@
       <w:shd w:val="clear" w:color="auto" w:fill="E1DFDD"/>
     </w:rPr>
   </w:style>
+  <w:style w:type="paragraph" w:styleId="Header">
+    <w:name w:val="header"/>
+    <w:basedOn w:val="Normal"/>
+    <w:link w:val="HeaderChar"/>
+    <w:uiPriority w:val="99"/>
+    <w:unhideWhenUsed/>
+    <w:rsid w:val="00ED6DD2"/>
+    <w:pPr>
+      <w:tabs>
+        <w:tab w:val="center" w:pos="4680"/>
+        <w:tab w:val="right" w:pos="9360"/>
+      </w:tabs>
+      <w:spacing w:line="240" w:lineRule="auto"/>
+    </w:pPr>
+  </w:style>
+  <w:style w:type="character" w:customStyle="1" w:styleId="HeaderChar">
+    <w:name w:val="Header Char"/>
+    <w:basedOn w:val="DefaultParagraphFont"/>
+    <w:link w:val="Header"/>
+    <w:uiPriority w:val="99"/>
+    <w:rsid w:val="00ED6DD2"/>
+  </w:style>
+  <w:style w:type="paragraph" w:styleId="Footer">
+    <w:name w:val="footer"/>
+    <w:basedOn w:val="Normal"/>
+    <w:link w:val="FooterChar"/>
+    <w:uiPriority w:val="99"/>
+    <w:unhideWhenUsed/>
+    <w:rsid w:val="00ED6DD2"/>
+    <w:pPr>
+      <w:tabs>
+        <w:tab w:val="center" w:pos="4680"/>
+        <w:tab w:val="right" w:pos="9360"/>
+      </w:tabs>
+      <w:spacing w:line="240" w:lineRule="auto"/>
+    </w:pPr>
+  </w:style>
+  <w:style w:type="character" w:customStyle="1" w:styleId="FooterChar">
+    <w:name w:val="Footer Char"/>
+    <w:basedOn w:val="DefaultParagraphFont"/>
+    <w:link w:val="Footer"/>
+    <w:uiPriority w:val="99"/>
+    <w:rsid w:val="00ED6DD2"/>
+  </w:style>
+  <w:style w:type="character" w:styleId="PageNumber">
+    <w:name w:val="page number"/>
+    <w:basedOn w:val="DefaultParagraphFont"/>
+    <w:uiPriority w:val="99"/>
+    <w:semiHidden/>
+    <w:unhideWhenUsed/>
+    <w:rsid w:val="00ED6DD2"/>
+  </w:style>
 </w:styles>
 </file>
 

</xml_diff>

<commit_message>
updated the Threat Modeling Report secondary document to specifically call out the recommendation to use JSON/SARIF for the threat candidates
</commit_message>
<xml_diff>
--- a/source/reference_documents/secondary_documents/design phase/Threat Modeling Report/Threat Modeling Report.docx
+++ b/source/reference_documents/secondary_documents/design phase/Threat Modeling Report/Threat Modeling Report.docx
@@ -1,6 +1,6 @@
 
 <file path=word/document.xml><?xml version="1.0" encoding="utf-8"?>
-<w:document xmlns:wpc="http://schemas.microsoft.com/office/word/2010/wordprocessingCanvas" xmlns:cx="http://schemas.microsoft.com/office/drawing/2014/chartex" xmlns:cx1="http://schemas.microsoft.com/office/drawing/2015/9/8/chartex" xmlns:cx2="http://schemas.microsoft.com/office/drawing/2015/10/21/chartex" xmlns:cx3="http://schemas.microsoft.com/office/drawing/2016/5/9/chartex" xmlns:cx4="http://schemas.microsoft.com/office/drawing/2016/5/10/chartex" xmlns:cx5="http://schemas.microsoft.com/office/drawing/2016/5/11/chartex" xmlns:cx6="http://schemas.microsoft.com/office/drawing/2016/5/12/chartex" xmlns:cx7="http://schemas.microsoft.com/office/drawing/2016/5/13/chartex" xmlns:cx8="http://schemas.microsoft.com/office/drawing/2016/5/14/chartex" xmlns:mc="http://schemas.openxmlformats.org/markup-compatibility/2006" xmlns:aink="http://schemas.microsoft.com/office/drawing/2016/ink" xmlns:am3d="http://schemas.microsoft.com/office/drawing/2017/model3d" xmlns:o="urn:schemas-microsoft-com:office:office" xmlns:r="http://schemas.openxmlformats.org/officeDocument/2006/relationships" xmlns:m="http://schemas.openxmlformats.org/officeDocument/2006/math" xmlns:v="urn:schemas-microsoft-com:vml" xmlns:wp14="http://schemas.microsoft.com/office/word/2010/wordprocessingDrawing" xmlns:wp="http://schemas.openxmlformats.org/drawingml/2006/wordprocessingDrawing" xmlns:w10="urn:schemas-microsoft-com:office:word" xmlns:w="http://schemas.openxmlformats.org/wordprocessingml/2006/main" xmlns:w14="http://schemas.microsoft.com/office/word/2010/wordml" xmlns:w15="http://schemas.microsoft.com/office/word/2012/wordml" xmlns:w16cex="http://schemas.microsoft.com/office/word/2018/wordml/cex" xmlns:w16cid="http://schemas.microsoft.com/office/word/2016/wordml/cid" xmlns:w16="http://schemas.microsoft.com/office/word/2018/wordml" xmlns:w16se="http://schemas.microsoft.com/office/word/2015/wordml/symex" xmlns:wpg="http://schemas.microsoft.com/office/word/2010/wordprocessingGroup" xmlns:wpi="http://schemas.microsoft.com/office/word/2010/wordprocessingInk" xmlns:wne="http://schemas.microsoft.com/office/word/2006/wordml" xmlns:wps="http://schemas.microsoft.com/office/word/2010/wordprocessingShape" mc:Ignorable="w14 w15 w16se w16cid w16 w16cex wp14">
+<w:document xmlns:wpc="http://schemas.microsoft.com/office/word/2010/wordprocessingCanvas" xmlns:cx="http://schemas.microsoft.com/office/drawing/2014/chartex" xmlns:cx1="http://schemas.microsoft.com/office/drawing/2015/9/8/chartex" xmlns:cx2="http://schemas.microsoft.com/office/drawing/2015/10/21/chartex" xmlns:cx3="http://schemas.microsoft.com/office/drawing/2016/5/9/chartex" xmlns:cx4="http://schemas.microsoft.com/office/drawing/2016/5/10/chartex" xmlns:cx5="http://schemas.microsoft.com/office/drawing/2016/5/11/chartex" xmlns:cx6="http://schemas.microsoft.com/office/drawing/2016/5/12/chartex" xmlns:cx7="http://schemas.microsoft.com/office/drawing/2016/5/13/chartex" xmlns:cx8="http://schemas.microsoft.com/office/drawing/2016/5/14/chartex" xmlns:mc="http://schemas.openxmlformats.org/markup-compatibility/2006" xmlns:aink="http://schemas.microsoft.com/office/drawing/2016/ink" xmlns:am3d="http://schemas.microsoft.com/office/drawing/2017/model3d" xmlns:o="urn:schemas-microsoft-com:office:office" xmlns:oel="http://schemas.microsoft.com/office/2019/extlst" xmlns:r="http://schemas.openxmlformats.org/officeDocument/2006/relationships" xmlns:m="http://schemas.openxmlformats.org/officeDocument/2006/math" xmlns:v="urn:schemas-microsoft-com:vml" xmlns:wp14="http://schemas.microsoft.com/office/word/2010/wordprocessingDrawing" xmlns:wp="http://schemas.openxmlformats.org/drawingml/2006/wordprocessingDrawing" xmlns:w10="urn:schemas-microsoft-com:office:word" xmlns:w="http://schemas.openxmlformats.org/wordprocessingml/2006/main" xmlns:w14="http://schemas.microsoft.com/office/word/2010/wordml" xmlns:w15="http://schemas.microsoft.com/office/word/2012/wordml" xmlns:w16cex="http://schemas.microsoft.com/office/word/2018/wordml/cex" xmlns:w16cid="http://schemas.microsoft.com/office/word/2016/wordml/cid" xmlns:w16="http://schemas.microsoft.com/office/word/2018/wordml" xmlns:w16sdtdh="http://schemas.microsoft.com/office/word/2020/wordml/sdtdatahash" xmlns:w16se="http://schemas.microsoft.com/office/word/2015/wordml/symex" xmlns:wpg="http://schemas.microsoft.com/office/word/2010/wordprocessingGroup" xmlns:wpi="http://schemas.microsoft.com/office/word/2010/wordprocessingInk" xmlns:wne="http://schemas.microsoft.com/office/word/2006/wordml" xmlns:wps="http://schemas.microsoft.com/office/word/2010/wordprocessingShape" mc:Ignorable="w14 w15 w16se w16cid w16 w16cex w16sdtdh wp14">
   <w:body>
     <w:p>
       <w:pPr>
@@ -26,7 +26,7 @@
         <w:t xml:space="preserve">Version </w:t>
       </w:r>
       <w:r>
-        <w:t>5</w:t>
+        <w:t>6</w:t>
       </w:r>
     </w:p>
     <w:p>
@@ -43,7 +43,7 @@
         <w:rPr>
           <w:noProof/>
         </w:rPr>
-        <w:t>6/2/22 10:48 AM</w:t>
+        <w:t>8/24/23 8:47 AM</w:t>
       </w:r>
       <w:r>
         <w:fldChar w:fldCharType="end"/>
@@ -174,7 +174,21 @@
           <w:b/>
           <w:bCs/>
         </w:rPr>
-        <w:t>ISO 21434</w:t>
+        <w:t>ISO</w:t>
+      </w:r>
+      <w:r>
+        <w:rPr>
+          <w:b/>
+          <w:bCs/>
+        </w:rPr>
+        <w:t>/SAE</w:t>
+      </w:r>
+      <w:r>
+        <w:rPr>
+          <w:b/>
+          <w:bCs/>
+        </w:rPr>
+        <w:t xml:space="preserve"> 21434</w:t>
       </w:r>
       <w:r>
         <w:t xml:space="preserve"> and </w:t>
@@ -2162,13 +2176,95 @@
         <w:jc w:val="both"/>
       </w:pPr>
       <w:r>
-        <w:t xml:space="preserve">The triaged threat candidates </w:t>
-      </w:r>
-      <w:r>
-        <w:t xml:space="preserve">artifact </w:t>
-      </w:r>
-      <w:r>
-        <w:t>is recommended to be a JSON representation capable of being used to produce the threat modeling report.</w:t>
+        <w:rPr>
+          <w:rFonts w:hint="eastAsia"/>
+          <w:lang w:val="en-US"/>
+        </w:rPr>
+        <w:t xml:space="preserve">The recommended form of the </w:t>
+      </w:r>
+      <w:r>
+        <w:rPr>
+          <w:b/>
+          <w:bCs/>
+        </w:rPr>
+        <w:t>triaged threat candidates</w:t>
+      </w:r>
+      <w:r>
+        <w:t xml:space="preserve"> </w:t>
+      </w:r>
+      <w:r>
+        <w:rPr>
+          <w:rFonts w:hint="eastAsia"/>
+          <w:lang w:val="en-US"/>
+        </w:rPr>
+        <w:t>artifact is a Static Analysis Results Interchange Format (</w:t>
+      </w:r>
+      <w:r>
+        <w:rPr>
+          <w:b/>
+          <w:bCs/>
+          <w:lang w:val="en-US"/>
+        </w:rPr>
+        <w:t>SARIF</w:t>
+      </w:r>
+      <w:r>
+        <w:rPr>
+          <w:rFonts w:hint="eastAsia"/>
+          <w:lang w:val="en-US"/>
+        </w:rPr>
+        <w:t xml:space="preserve">) encoded JSON. This document assumes SARIF version 2.1.0 </w:t>
+      </w:r>
+      <w:r>
+        <w:rPr>
+          <w:b/>
+          <w:bCs/>
+          <w:color w:val="0070C0"/>
+          <w:vertAlign w:val="superscript"/>
+          <w:lang w:val="en-US"/>
+        </w:rPr>
+        <w:t>[</w:t>
+      </w:r>
+      <w:r>
+        <w:rPr>
+          <w:b/>
+          <w:bCs/>
+          <w:color w:val="0070C0"/>
+          <w:vertAlign w:val="superscript"/>
+          <w:lang w:val="en-US"/>
+        </w:rPr>
+        <w:t>8</w:t>
+      </w:r>
+      <w:r>
+        <w:rPr>
+          <w:b/>
+          <w:bCs/>
+          <w:color w:val="0070C0"/>
+          <w:vertAlign w:val="superscript"/>
+          <w:lang w:val="en-US"/>
+        </w:rPr>
+        <w:t>]</w:t>
+      </w:r>
+      <w:r>
+        <w:rPr>
+          <w:b/>
+          <w:bCs/>
+          <w:color w:val="0070C0"/>
+          <w:lang w:val="en-US"/>
+        </w:rPr>
+        <w:t xml:space="preserve"> </w:t>
+      </w:r>
+      <w:r>
+        <w:rPr>
+          <w:rFonts w:hint="eastAsia"/>
+          <w:lang w:val="en-US"/>
+        </w:rPr>
+        <w:t>or later</w:t>
+      </w:r>
+      <w:r>
+        <w:rPr>
+          <w:lang w:val="en-US"/>
+        </w:rPr>
+        <w:t>.</w:t>
       </w:r>
     </w:p>
     <w:p>
@@ -2700,9 +2796,53 @@
         <w:t xml:space="preserve"> (AVCDL secondary document)</w:t>
       </w:r>
     </w:p>
+    <w:p>
+      <w:pPr>
+        <w:pStyle w:val="ListParagraph"/>
+        <w:numPr>
+          <w:ilvl w:val="0"/>
+          <w:numId w:val="1"/>
+        </w:numPr>
+        <w:ind w:left="360"/>
+        <w:rPr>
+          <w:b/>
+          <w:bCs/>
+        </w:rPr>
+      </w:pPr>
+      <w:r>
+        <w:rPr>
+          <w:b/>
+        </w:rPr>
+        <w:t>Static Analysis Results Interchange Format (SARIF) Version 2.1.0</w:t>
+      </w:r>
+      <w:r>
+        <w:rPr>
+          <w:b/>
+        </w:rPr>
+        <w:br/>
+      </w:r>
+      <w:hyperlink r:id="rId15" w:history="1">
+        <w:r>
+          <w:rPr>
+            <w:rStyle w:val="Hyperlink"/>
+            <w:bCs/>
+            <w:lang w:val="en-US"/>
+          </w:rPr>
+          <w:t>https://docs.oasis-open.org/sarif/sarif/v2.1.0/os/sarif-v2.1.0-os.pdf</w:t>
+        </w:r>
+      </w:hyperlink>
+      <w:r>
+        <w:rPr>
+          <w:rStyle w:val="Hyperlink"/>
+          <w:bCs/>
+          <w:lang w:val="en-US"/>
+        </w:rPr>
+        <w:t xml:space="preserve"> </w:t>
+      </w:r>
+    </w:p>
     <w:sectPr>
-      <w:footerReference w:type="even" r:id="rId15"/>
-      <w:footerReference w:type="default" r:id="rId16"/>
+      <w:footerReference w:type="even" r:id="rId16"/>
+      <w:footerReference w:type="default" r:id="rId17"/>
       <w:pgSz w:w="12240" w:h="15840"/>
       <w:pgMar w:top="1440" w:right="1440" w:bottom="1440" w:left="1440" w:header="720" w:footer="720" w:gutter="0"/>
       <w:pgNumType w:start="1"/>
@@ -2714,7 +2854,7 @@
 </file>
 
 <file path=word/endnotes.xml><?xml version="1.0" encoding="utf-8"?>
-<w:endnotes xmlns:wpc="http://schemas.microsoft.com/office/word/2010/wordprocessingCanvas" xmlns:cx="http://schemas.microsoft.com/office/drawing/2014/chartex" xmlns:cx1="http://schemas.microsoft.com/office/drawing/2015/9/8/chartex" xmlns:cx2="http://schemas.microsoft.com/office/drawing/2015/10/21/chartex" xmlns:cx3="http://schemas.microsoft.com/office/drawing/2016/5/9/chartex" xmlns:cx4="http://schemas.microsoft.com/office/drawing/2016/5/10/chartex" xmlns:cx5="http://schemas.microsoft.com/office/drawing/2016/5/11/chartex" xmlns:cx6="http://schemas.microsoft.com/office/drawing/2016/5/12/chartex" xmlns:cx7="http://schemas.microsoft.com/office/drawing/2016/5/13/chartex" xmlns:cx8="http://schemas.microsoft.com/office/drawing/2016/5/14/chartex" xmlns:mc="http://schemas.openxmlformats.org/markup-compatibility/2006" xmlns:aink="http://schemas.microsoft.com/office/drawing/2016/ink" xmlns:am3d="http://schemas.microsoft.com/office/drawing/2017/model3d" xmlns:o="urn:schemas-microsoft-com:office:office" xmlns:r="http://schemas.openxmlformats.org/officeDocument/2006/relationships" xmlns:m="http://schemas.openxmlformats.org/officeDocument/2006/math" xmlns:v="urn:schemas-microsoft-com:vml" xmlns:wp14="http://schemas.microsoft.com/office/word/2010/wordprocessingDrawing" xmlns:wp="http://schemas.openxmlformats.org/drawingml/2006/wordprocessingDrawing" xmlns:w10="urn:schemas-microsoft-com:office:word" xmlns:w="http://schemas.openxmlformats.org/wordprocessingml/2006/main" xmlns:w14="http://schemas.microsoft.com/office/word/2010/wordml" xmlns:w15="http://schemas.microsoft.com/office/word/2012/wordml" xmlns:w16cex="http://schemas.microsoft.com/office/word/2018/wordml/cex" xmlns:w16cid="http://schemas.microsoft.com/office/word/2016/wordml/cid" xmlns:w16="http://schemas.microsoft.com/office/word/2018/wordml" xmlns:w16se="http://schemas.microsoft.com/office/word/2015/wordml/symex" xmlns:wpg="http://schemas.microsoft.com/office/word/2010/wordprocessingGroup" xmlns:wpi="http://schemas.microsoft.com/office/word/2010/wordprocessingInk" xmlns:wne="http://schemas.microsoft.com/office/word/2006/wordml" xmlns:wps="http://schemas.microsoft.com/office/word/2010/wordprocessingShape" mc:Ignorable="w14 w15 w16se w16cid w16 w16cex wp14">
+<w:endnotes xmlns:wpc="http://schemas.microsoft.com/office/word/2010/wordprocessingCanvas" xmlns:cx="http://schemas.microsoft.com/office/drawing/2014/chartex" xmlns:cx1="http://schemas.microsoft.com/office/drawing/2015/9/8/chartex" xmlns:cx2="http://schemas.microsoft.com/office/drawing/2015/10/21/chartex" xmlns:cx3="http://schemas.microsoft.com/office/drawing/2016/5/9/chartex" xmlns:cx4="http://schemas.microsoft.com/office/drawing/2016/5/10/chartex" xmlns:cx5="http://schemas.microsoft.com/office/drawing/2016/5/11/chartex" xmlns:cx6="http://schemas.microsoft.com/office/drawing/2016/5/12/chartex" xmlns:cx7="http://schemas.microsoft.com/office/drawing/2016/5/13/chartex" xmlns:cx8="http://schemas.microsoft.com/office/drawing/2016/5/14/chartex" xmlns:mc="http://schemas.openxmlformats.org/markup-compatibility/2006" xmlns:aink="http://schemas.microsoft.com/office/drawing/2016/ink" xmlns:am3d="http://schemas.microsoft.com/office/drawing/2017/model3d" xmlns:o="urn:schemas-microsoft-com:office:office" xmlns:oel="http://schemas.microsoft.com/office/2019/extlst" xmlns:r="http://schemas.openxmlformats.org/officeDocument/2006/relationships" xmlns:m="http://schemas.openxmlformats.org/officeDocument/2006/math" xmlns:v="urn:schemas-microsoft-com:vml" xmlns:wp14="http://schemas.microsoft.com/office/word/2010/wordprocessingDrawing" xmlns:wp="http://schemas.openxmlformats.org/drawingml/2006/wordprocessingDrawing" xmlns:w10="urn:schemas-microsoft-com:office:word" xmlns:w="http://schemas.openxmlformats.org/wordprocessingml/2006/main" xmlns:w14="http://schemas.microsoft.com/office/word/2010/wordml" xmlns:w15="http://schemas.microsoft.com/office/word/2012/wordml" xmlns:w16cex="http://schemas.microsoft.com/office/word/2018/wordml/cex" xmlns:w16cid="http://schemas.microsoft.com/office/word/2016/wordml/cid" xmlns:w16="http://schemas.microsoft.com/office/word/2018/wordml" xmlns:w16sdtdh="http://schemas.microsoft.com/office/word/2020/wordml/sdtdatahash" xmlns:w16se="http://schemas.microsoft.com/office/word/2015/wordml/symex" xmlns:wpg="http://schemas.microsoft.com/office/word/2010/wordprocessingGroup" xmlns:wpi="http://schemas.microsoft.com/office/word/2010/wordprocessingInk" xmlns:wne="http://schemas.microsoft.com/office/word/2006/wordml" xmlns:wps="http://schemas.microsoft.com/office/word/2010/wordprocessingShape" mc:Ignorable="w14 w15 w16se w16cid w16 w16cex w16sdtdh wp14">
   <w:endnote w:type="separator" w:id="-1">
     <w:p>
       <w:pPr>
@@ -2739,7 +2879,7 @@
 </file>
 
 <file path=word/footer1.xml><?xml version="1.0" encoding="utf-8"?>
-<w:ftr xmlns:wpc="http://schemas.microsoft.com/office/word/2010/wordprocessingCanvas" xmlns:cx="http://schemas.microsoft.com/office/drawing/2014/chartex" xmlns:cx1="http://schemas.microsoft.com/office/drawing/2015/9/8/chartex" xmlns:cx2="http://schemas.microsoft.com/office/drawing/2015/10/21/chartex" xmlns:cx3="http://schemas.microsoft.com/office/drawing/2016/5/9/chartex" xmlns:cx4="http://schemas.microsoft.com/office/drawing/2016/5/10/chartex" xmlns:cx5="http://schemas.microsoft.com/office/drawing/2016/5/11/chartex" xmlns:cx6="http://schemas.microsoft.com/office/drawing/2016/5/12/chartex" xmlns:cx7="http://schemas.microsoft.com/office/drawing/2016/5/13/chartex" xmlns:cx8="http://schemas.microsoft.com/office/drawing/2016/5/14/chartex" xmlns:mc="http://schemas.openxmlformats.org/markup-compatibility/2006" xmlns:aink="http://schemas.microsoft.com/office/drawing/2016/ink" xmlns:am3d="http://schemas.microsoft.com/office/drawing/2017/model3d" xmlns:o="urn:schemas-microsoft-com:office:office" xmlns:r="http://schemas.openxmlformats.org/officeDocument/2006/relationships" xmlns:m="http://schemas.openxmlformats.org/officeDocument/2006/math" xmlns:v="urn:schemas-microsoft-com:vml" xmlns:wp14="http://schemas.microsoft.com/office/word/2010/wordprocessingDrawing" xmlns:wp="http://schemas.openxmlformats.org/drawingml/2006/wordprocessingDrawing" xmlns:w10="urn:schemas-microsoft-com:office:word" xmlns:w="http://schemas.openxmlformats.org/wordprocessingml/2006/main" xmlns:w14="http://schemas.microsoft.com/office/word/2010/wordml" xmlns:w15="http://schemas.microsoft.com/office/word/2012/wordml" xmlns:w16cex="http://schemas.microsoft.com/office/word/2018/wordml/cex" xmlns:w16cid="http://schemas.microsoft.com/office/word/2016/wordml/cid" xmlns:w16="http://schemas.microsoft.com/office/word/2018/wordml" xmlns:w16se="http://schemas.microsoft.com/office/word/2015/wordml/symex" xmlns:wpg="http://schemas.microsoft.com/office/word/2010/wordprocessingGroup" xmlns:wpi="http://schemas.microsoft.com/office/word/2010/wordprocessingInk" xmlns:wne="http://schemas.microsoft.com/office/word/2006/wordml" xmlns:wps="http://schemas.microsoft.com/office/word/2010/wordprocessingShape" mc:Ignorable="w14 w15 w16se w16cid w16 w16cex wp14">
+<w:ftr xmlns:wpc="http://schemas.microsoft.com/office/word/2010/wordprocessingCanvas" xmlns:cx="http://schemas.microsoft.com/office/drawing/2014/chartex" xmlns:cx1="http://schemas.microsoft.com/office/drawing/2015/9/8/chartex" xmlns:cx2="http://schemas.microsoft.com/office/drawing/2015/10/21/chartex" xmlns:cx3="http://schemas.microsoft.com/office/drawing/2016/5/9/chartex" xmlns:cx4="http://schemas.microsoft.com/office/drawing/2016/5/10/chartex" xmlns:cx5="http://schemas.microsoft.com/office/drawing/2016/5/11/chartex" xmlns:cx6="http://schemas.microsoft.com/office/drawing/2016/5/12/chartex" xmlns:cx7="http://schemas.microsoft.com/office/drawing/2016/5/13/chartex" xmlns:cx8="http://schemas.microsoft.com/office/drawing/2016/5/14/chartex" xmlns:mc="http://schemas.openxmlformats.org/markup-compatibility/2006" xmlns:aink="http://schemas.microsoft.com/office/drawing/2016/ink" xmlns:am3d="http://schemas.microsoft.com/office/drawing/2017/model3d" xmlns:o="urn:schemas-microsoft-com:office:office" xmlns:oel="http://schemas.microsoft.com/office/2019/extlst" xmlns:r="http://schemas.openxmlformats.org/officeDocument/2006/relationships" xmlns:m="http://schemas.openxmlformats.org/officeDocument/2006/math" xmlns:v="urn:schemas-microsoft-com:vml" xmlns:wp14="http://schemas.microsoft.com/office/word/2010/wordprocessingDrawing" xmlns:wp="http://schemas.openxmlformats.org/drawingml/2006/wordprocessingDrawing" xmlns:w10="urn:schemas-microsoft-com:office:word" xmlns:w="http://schemas.openxmlformats.org/wordprocessingml/2006/main" xmlns:w14="http://schemas.microsoft.com/office/word/2010/wordml" xmlns:w15="http://schemas.microsoft.com/office/word/2012/wordml" xmlns:w16cex="http://schemas.microsoft.com/office/word/2018/wordml/cex" xmlns:w16cid="http://schemas.microsoft.com/office/word/2016/wordml/cid" xmlns:w16="http://schemas.microsoft.com/office/word/2018/wordml" xmlns:w16sdtdh="http://schemas.microsoft.com/office/word/2020/wordml/sdtdatahash" xmlns:w16se="http://schemas.microsoft.com/office/word/2015/wordml/symex" xmlns:wpg="http://schemas.microsoft.com/office/word/2010/wordprocessingGroup" xmlns:wpi="http://schemas.microsoft.com/office/word/2010/wordprocessingInk" xmlns:wne="http://schemas.microsoft.com/office/word/2006/wordml" xmlns:wps="http://schemas.microsoft.com/office/word/2010/wordprocessingShape" mc:Ignorable="w14 w15 w16se w16cid w16 w16cex w16sdtdh wp14">
   <w:sdt>
     <w:sdtPr>
       <w:rPr>
@@ -2791,7 +2931,7 @@
 </file>
 
 <file path=word/footer2.xml><?xml version="1.0" encoding="utf-8"?>
-<w:ftr xmlns:wpc="http://schemas.microsoft.com/office/word/2010/wordprocessingCanvas" xmlns:cx="http://schemas.microsoft.com/office/drawing/2014/chartex" xmlns:cx1="http://schemas.microsoft.com/office/drawing/2015/9/8/chartex" xmlns:cx2="http://schemas.microsoft.com/office/drawing/2015/10/21/chartex" xmlns:cx3="http://schemas.microsoft.com/office/drawing/2016/5/9/chartex" xmlns:cx4="http://schemas.microsoft.com/office/drawing/2016/5/10/chartex" xmlns:cx5="http://schemas.microsoft.com/office/drawing/2016/5/11/chartex" xmlns:cx6="http://schemas.microsoft.com/office/drawing/2016/5/12/chartex" xmlns:cx7="http://schemas.microsoft.com/office/drawing/2016/5/13/chartex" xmlns:cx8="http://schemas.microsoft.com/office/drawing/2016/5/14/chartex" xmlns:mc="http://schemas.openxmlformats.org/markup-compatibility/2006" xmlns:aink="http://schemas.microsoft.com/office/drawing/2016/ink" xmlns:am3d="http://schemas.microsoft.com/office/drawing/2017/model3d" xmlns:o="urn:schemas-microsoft-com:office:office" xmlns:r="http://schemas.openxmlformats.org/officeDocument/2006/relationships" xmlns:m="http://schemas.openxmlformats.org/officeDocument/2006/math" xmlns:v="urn:schemas-microsoft-com:vml" xmlns:wp14="http://schemas.microsoft.com/office/word/2010/wordprocessingDrawing" xmlns:wp="http://schemas.openxmlformats.org/drawingml/2006/wordprocessingDrawing" xmlns:w10="urn:schemas-microsoft-com:office:word" xmlns:w="http://schemas.openxmlformats.org/wordprocessingml/2006/main" xmlns:w14="http://schemas.microsoft.com/office/word/2010/wordml" xmlns:w15="http://schemas.microsoft.com/office/word/2012/wordml" xmlns:w16cex="http://schemas.microsoft.com/office/word/2018/wordml/cex" xmlns:w16cid="http://schemas.microsoft.com/office/word/2016/wordml/cid" xmlns:w16="http://schemas.microsoft.com/office/word/2018/wordml" xmlns:w16se="http://schemas.microsoft.com/office/word/2015/wordml/symex" xmlns:wpg="http://schemas.microsoft.com/office/word/2010/wordprocessingGroup" xmlns:wpi="http://schemas.microsoft.com/office/word/2010/wordprocessingInk" xmlns:wne="http://schemas.microsoft.com/office/word/2006/wordml" xmlns:wps="http://schemas.microsoft.com/office/word/2010/wordprocessingShape" mc:Ignorable="w14 w15 w16se w16cid w16 w16cex wp14">
+<w:ftr xmlns:wpc="http://schemas.microsoft.com/office/word/2010/wordprocessingCanvas" xmlns:cx="http://schemas.microsoft.com/office/drawing/2014/chartex" xmlns:cx1="http://schemas.microsoft.com/office/drawing/2015/9/8/chartex" xmlns:cx2="http://schemas.microsoft.com/office/drawing/2015/10/21/chartex" xmlns:cx3="http://schemas.microsoft.com/office/drawing/2016/5/9/chartex" xmlns:cx4="http://schemas.microsoft.com/office/drawing/2016/5/10/chartex" xmlns:cx5="http://schemas.microsoft.com/office/drawing/2016/5/11/chartex" xmlns:cx6="http://schemas.microsoft.com/office/drawing/2016/5/12/chartex" xmlns:cx7="http://schemas.microsoft.com/office/drawing/2016/5/13/chartex" xmlns:cx8="http://schemas.microsoft.com/office/drawing/2016/5/14/chartex" xmlns:mc="http://schemas.openxmlformats.org/markup-compatibility/2006" xmlns:aink="http://schemas.microsoft.com/office/drawing/2016/ink" xmlns:am3d="http://schemas.microsoft.com/office/drawing/2017/model3d" xmlns:o="urn:schemas-microsoft-com:office:office" xmlns:oel="http://schemas.microsoft.com/office/2019/extlst" xmlns:r="http://schemas.openxmlformats.org/officeDocument/2006/relationships" xmlns:m="http://schemas.openxmlformats.org/officeDocument/2006/math" xmlns:v="urn:schemas-microsoft-com:vml" xmlns:wp14="http://schemas.microsoft.com/office/word/2010/wordprocessingDrawing" xmlns:wp="http://schemas.openxmlformats.org/drawingml/2006/wordprocessingDrawing" xmlns:w10="urn:schemas-microsoft-com:office:word" xmlns:w="http://schemas.openxmlformats.org/wordprocessingml/2006/main" xmlns:w14="http://schemas.microsoft.com/office/word/2010/wordml" xmlns:w15="http://schemas.microsoft.com/office/word/2012/wordml" xmlns:w16cex="http://schemas.microsoft.com/office/word/2018/wordml/cex" xmlns:w16cid="http://schemas.microsoft.com/office/word/2016/wordml/cid" xmlns:w16="http://schemas.microsoft.com/office/word/2018/wordml" xmlns:w16sdtdh="http://schemas.microsoft.com/office/word/2020/wordml/sdtdatahash" xmlns:w16se="http://schemas.microsoft.com/office/word/2015/wordml/symex" xmlns:wpg="http://schemas.microsoft.com/office/word/2010/wordprocessingGroup" xmlns:wpi="http://schemas.microsoft.com/office/word/2010/wordprocessingInk" xmlns:wne="http://schemas.microsoft.com/office/word/2006/wordml" xmlns:wps="http://schemas.microsoft.com/office/word/2010/wordprocessingShape" mc:Ignorable="w14 w15 w16se w16cid w16 w16cex w16sdtdh wp14">
   <w:sdt>
     <w:sdtPr>
       <w:rPr>
@@ -2856,7 +2996,7 @@
 </file>
 
 <file path=word/footnotes.xml><?xml version="1.0" encoding="utf-8"?>
-<w:footnotes xmlns:wpc="http://schemas.microsoft.com/office/word/2010/wordprocessingCanvas" xmlns:cx="http://schemas.microsoft.com/office/drawing/2014/chartex" xmlns:cx1="http://schemas.microsoft.com/office/drawing/2015/9/8/chartex" xmlns:cx2="http://schemas.microsoft.com/office/drawing/2015/10/21/chartex" xmlns:cx3="http://schemas.microsoft.com/office/drawing/2016/5/9/chartex" xmlns:cx4="http://schemas.microsoft.com/office/drawing/2016/5/10/chartex" xmlns:cx5="http://schemas.microsoft.com/office/drawing/2016/5/11/chartex" xmlns:cx6="http://schemas.microsoft.com/office/drawing/2016/5/12/chartex" xmlns:cx7="http://schemas.microsoft.com/office/drawing/2016/5/13/chartex" xmlns:cx8="http://schemas.microsoft.com/office/drawing/2016/5/14/chartex" xmlns:mc="http://schemas.openxmlformats.org/markup-compatibility/2006" xmlns:aink="http://schemas.microsoft.com/office/drawing/2016/ink" xmlns:am3d="http://schemas.microsoft.com/office/drawing/2017/model3d" xmlns:o="urn:schemas-microsoft-com:office:office" xmlns:r="http://schemas.openxmlformats.org/officeDocument/2006/relationships" xmlns:m="http://schemas.openxmlformats.org/officeDocument/2006/math" xmlns:v="urn:schemas-microsoft-com:vml" xmlns:wp14="http://schemas.microsoft.com/office/word/2010/wordprocessingDrawing" xmlns:wp="http://schemas.openxmlformats.org/drawingml/2006/wordprocessingDrawing" xmlns:w10="urn:schemas-microsoft-com:office:word" xmlns:w="http://schemas.openxmlformats.org/wordprocessingml/2006/main" xmlns:w14="http://schemas.microsoft.com/office/word/2010/wordml" xmlns:w15="http://schemas.microsoft.com/office/word/2012/wordml" xmlns:w16cex="http://schemas.microsoft.com/office/word/2018/wordml/cex" xmlns:w16cid="http://schemas.microsoft.com/office/word/2016/wordml/cid" xmlns:w16="http://schemas.microsoft.com/office/word/2018/wordml" xmlns:w16se="http://schemas.microsoft.com/office/word/2015/wordml/symex" xmlns:wpg="http://schemas.microsoft.com/office/word/2010/wordprocessingGroup" xmlns:wpi="http://schemas.microsoft.com/office/word/2010/wordprocessingInk" xmlns:wne="http://schemas.microsoft.com/office/word/2006/wordml" xmlns:wps="http://schemas.microsoft.com/office/word/2010/wordprocessingShape" mc:Ignorable="w14 w15 w16se w16cid w16 w16cex wp14">
+<w:footnotes xmlns:wpc="http://schemas.microsoft.com/office/word/2010/wordprocessingCanvas" xmlns:cx="http://schemas.microsoft.com/office/drawing/2014/chartex" xmlns:cx1="http://schemas.microsoft.com/office/drawing/2015/9/8/chartex" xmlns:cx2="http://schemas.microsoft.com/office/drawing/2015/10/21/chartex" xmlns:cx3="http://schemas.microsoft.com/office/drawing/2016/5/9/chartex" xmlns:cx4="http://schemas.microsoft.com/office/drawing/2016/5/10/chartex" xmlns:cx5="http://schemas.microsoft.com/office/drawing/2016/5/11/chartex" xmlns:cx6="http://schemas.microsoft.com/office/drawing/2016/5/12/chartex" xmlns:cx7="http://schemas.microsoft.com/office/drawing/2016/5/13/chartex" xmlns:cx8="http://schemas.microsoft.com/office/drawing/2016/5/14/chartex" xmlns:mc="http://schemas.openxmlformats.org/markup-compatibility/2006" xmlns:aink="http://schemas.microsoft.com/office/drawing/2016/ink" xmlns:am3d="http://schemas.microsoft.com/office/drawing/2017/model3d" xmlns:o="urn:schemas-microsoft-com:office:office" xmlns:oel="http://schemas.microsoft.com/office/2019/extlst" xmlns:r="http://schemas.openxmlformats.org/officeDocument/2006/relationships" xmlns:m="http://schemas.openxmlformats.org/officeDocument/2006/math" xmlns:v="urn:schemas-microsoft-com:vml" xmlns:wp14="http://schemas.microsoft.com/office/word/2010/wordprocessingDrawing" xmlns:wp="http://schemas.openxmlformats.org/drawingml/2006/wordprocessingDrawing" xmlns:w10="urn:schemas-microsoft-com:office:word" xmlns:w="http://schemas.openxmlformats.org/wordprocessingml/2006/main" xmlns:w14="http://schemas.microsoft.com/office/word/2010/wordml" xmlns:w15="http://schemas.microsoft.com/office/word/2012/wordml" xmlns:w16cex="http://schemas.microsoft.com/office/word/2018/wordml/cex" xmlns:w16cid="http://schemas.microsoft.com/office/word/2016/wordml/cid" xmlns:w16="http://schemas.microsoft.com/office/word/2018/wordml" xmlns:w16sdtdh="http://schemas.microsoft.com/office/word/2020/wordml/sdtdatahash" xmlns:w16se="http://schemas.microsoft.com/office/word/2015/wordml/symex" xmlns:wpg="http://schemas.microsoft.com/office/word/2010/wordprocessingGroup" xmlns:wpi="http://schemas.microsoft.com/office/word/2010/wordprocessingInk" xmlns:wne="http://schemas.microsoft.com/office/word/2006/wordml" xmlns:wps="http://schemas.microsoft.com/office/word/2010/wordprocessingShape" mc:Ignorable="w14 w15 w16se w16cid w16 w16cex w16sdtdh wp14">
   <w:footnote w:type="separator" w:id="-1">
     <w:p>
       <w:pPr>
@@ -2881,7 +3021,7 @@
 </file>
 
 <file path=word/numbering.xml><?xml version="1.0" encoding="utf-8"?>
-<w:numbering xmlns:wpc="http://schemas.microsoft.com/office/word/2010/wordprocessingCanvas" xmlns:cx="http://schemas.microsoft.com/office/drawing/2014/chartex" xmlns:cx1="http://schemas.microsoft.com/office/drawing/2015/9/8/chartex" xmlns:cx2="http://schemas.microsoft.com/office/drawing/2015/10/21/chartex" xmlns:cx3="http://schemas.microsoft.com/office/drawing/2016/5/9/chartex" xmlns:cx4="http://schemas.microsoft.com/office/drawing/2016/5/10/chartex" xmlns:cx5="http://schemas.microsoft.com/office/drawing/2016/5/11/chartex" xmlns:cx6="http://schemas.microsoft.com/office/drawing/2016/5/12/chartex" xmlns:cx7="http://schemas.microsoft.com/office/drawing/2016/5/13/chartex" xmlns:cx8="http://schemas.microsoft.com/office/drawing/2016/5/14/chartex" xmlns:mc="http://schemas.openxmlformats.org/markup-compatibility/2006" xmlns:aink="http://schemas.microsoft.com/office/drawing/2016/ink" xmlns:am3d="http://schemas.microsoft.com/office/drawing/2017/model3d" xmlns:o="urn:schemas-microsoft-com:office:office" xmlns:r="http://schemas.openxmlformats.org/officeDocument/2006/relationships" xmlns:m="http://schemas.openxmlformats.org/officeDocument/2006/math" xmlns:v="urn:schemas-microsoft-com:vml" xmlns:wp14="http://schemas.microsoft.com/office/word/2010/wordprocessingDrawing" xmlns:wp="http://schemas.openxmlformats.org/drawingml/2006/wordprocessingDrawing" xmlns:w10="urn:schemas-microsoft-com:office:word" xmlns:w="http://schemas.openxmlformats.org/wordprocessingml/2006/main" xmlns:w14="http://schemas.microsoft.com/office/word/2010/wordml" xmlns:w15="http://schemas.microsoft.com/office/word/2012/wordml" xmlns:w16cex="http://schemas.microsoft.com/office/word/2018/wordml/cex" xmlns:w16cid="http://schemas.microsoft.com/office/word/2016/wordml/cid" xmlns:w16="http://schemas.microsoft.com/office/word/2018/wordml" xmlns:w16se="http://schemas.microsoft.com/office/word/2015/wordml/symex" xmlns:wpg="http://schemas.microsoft.com/office/word/2010/wordprocessingGroup" xmlns:wpi="http://schemas.microsoft.com/office/word/2010/wordprocessingInk" xmlns:wne="http://schemas.microsoft.com/office/word/2006/wordml" xmlns:wps="http://schemas.microsoft.com/office/word/2010/wordprocessingShape" mc:Ignorable="w14 w15 w16se w16cid w16 w16cex wp14">
+<w:numbering xmlns:wpc="http://schemas.microsoft.com/office/word/2010/wordprocessingCanvas" xmlns:cx="http://schemas.microsoft.com/office/drawing/2014/chartex" xmlns:cx1="http://schemas.microsoft.com/office/drawing/2015/9/8/chartex" xmlns:cx2="http://schemas.microsoft.com/office/drawing/2015/10/21/chartex" xmlns:cx3="http://schemas.microsoft.com/office/drawing/2016/5/9/chartex" xmlns:cx4="http://schemas.microsoft.com/office/drawing/2016/5/10/chartex" xmlns:cx5="http://schemas.microsoft.com/office/drawing/2016/5/11/chartex" xmlns:cx6="http://schemas.microsoft.com/office/drawing/2016/5/12/chartex" xmlns:cx7="http://schemas.microsoft.com/office/drawing/2016/5/13/chartex" xmlns:cx8="http://schemas.microsoft.com/office/drawing/2016/5/14/chartex" xmlns:mc="http://schemas.openxmlformats.org/markup-compatibility/2006" xmlns:aink="http://schemas.microsoft.com/office/drawing/2016/ink" xmlns:am3d="http://schemas.microsoft.com/office/drawing/2017/model3d" xmlns:o="urn:schemas-microsoft-com:office:office" xmlns:oel="http://schemas.microsoft.com/office/2019/extlst" xmlns:r="http://schemas.openxmlformats.org/officeDocument/2006/relationships" xmlns:m="http://schemas.openxmlformats.org/officeDocument/2006/math" xmlns:v="urn:schemas-microsoft-com:vml" xmlns:wp14="http://schemas.microsoft.com/office/word/2010/wordprocessingDrawing" xmlns:wp="http://schemas.openxmlformats.org/drawingml/2006/wordprocessingDrawing" xmlns:w10="urn:schemas-microsoft-com:office:word" xmlns:w="http://schemas.openxmlformats.org/wordprocessingml/2006/main" xmlns:w14="http://schemas.microsoft.com/office/word/2010/wordml" xmlns:w15="http://schemas.microsoft.com/office/word/2012/wordml" xmlns:w16cex="http://schemas.microsoft.com/office/word/2018/wordml/cex" xmlns:w16cid="http://schemas.microsoft.com/office/word/2016/wordml/cid" xmlns:w16="http://schemas.microsoft.com/office/word/2018/wordml" xmlns:w16sdtdh="http://schemas.microsoft.com/office/word/2020/wordml/sdtdatahash" xmlns:w16se="http://schemas.microsoft.com/office/word/2015/wordml/symex" xmlns:wpg="http://schemas.microsoft.com/office/word/2010/wordprocessingGroup" xmlns:wpi="http://schemas.microsoft.com/office/word/2010/wordprocessingInk" xmlns:wne="http://schemas.microsoft.com/office/word/2006/wordml" xmlns:wps="http://schemas.microsoft.com/office/word/2010/wordprocessingShape" mc:Ignorable="w14 w15 w16se w16cid w16 w16cex w16sdtdh wp14">
   <w:abstractNum w:abstractNumId="0" w15:restartNumberingAfterBreak="0">
     <w:nsid w:val="1DB3029D"/>
     <w:multiLevelType w:val="hybridMultilevel"/>
@@ -3393,26 +3533,26 @@
       </w:rPr>
     </w:lvl>
   </w:abstractNum>
-  <w:num w:numId="1">
+  <w:num w:numId="1" w16cid:durableId="218638553">
     <w:abstractNumId w:val="1"/>
   </w:num>
-  <w:num w:numId="2">
+  <w:num w:numId="2" w16cid:durableId="1181316781">
     <w:abstractNumId w:val="3"/>
   </w:num>
-  <w:num w:numId="3">
+  <w:num w:numId="3" w16cid:durableId="1169901409">
     <w:abstractNumId w:val="2"/>
   </w:num>
-  <w:num w:numId="4">
+  <w:num w:numId="4" w16cid:durableId="1103651342">
     <w:abstractNumId w:val="0"/>
   </w:num>
-  <w:num w:numId="5">
+  <w:num w:numId="5" w16cid:durableId="1336761311">
     <w:abstractNumId w:val="4"/>
   </w:num>
 </w:numbering>
 </file>
 
 <file path=word/styles.xml><?xml version="1.0" encoding="utf-8"?>
-<w:styles xmlns:mc="http://schemas.openxmlformats.org/markup-compatibility/2006" xmlns:r="http://schemas.openxmlformats.org/officeDocument/2006/relationships" xmlns:w="http://schemas.openxmlformats.org/wordprocessingml/2006/main" xmlns:w14="http://schemas.microsoft.com/office/word/2010/wordml" xmlns:w15="http://schemas.microsoft.com/office/word/2012/wordml" xmlns:w16cex="http://schemas.microsoft.com/office/word/2018/wordml/cex" xmlns:w16cid="http://schemas.microsoft.com/office/word/2016/wordml/cid" xmlns:w16="http://schemas.microsoft.com/office/word/2018/wordml" xmlns:w16se="http://schemas.microsoft.com/office/word/2015/wordml/symex" mc:Ignorable="w14 w15 w16se w16cid w16 w16cex">
+<w:styles xmlns:mc="http://schemas.openxmlformats.org/markup-compatibility/2006" xmlns:r="http://schemas.openxmlformats.org/officeDocument/2006/relationships" xmlns:w="http://schemas.openxmlformats.org/wordprocessingml/2006/main" xmlns:w14="http://schemas.microsoft.com/office/word/2010/wordml" xmlns:w15="http://schemas.microsoft.com/office/word/2012/wordml" xmlns:w16cex="http://schemas.microsoft.com/office/word/2018/wordml/cex" xmlns:w16cid="http://schemas.microsoft.com/office/word/2016/wordml/cid" xmlns:w16="http://schemas.microsoft.com/office/word/2018/wordml" xmlns:w16sdtdh="http://schemas.microsoft.com/office/word/2020/wordml/sdtdatahash" xmlns:w16se="http://schemas.microsoft.com/office/word/2015/wordml/symex" mc:Ignorable="w14 w15 w16se w16cid w16 w16cex w16sdtdh">
   <w:docDefaults>
     <w:rPrDefault>
       <w:rPr>

</xml_diff>

<commit_message>
* Updated Threat Modeling Report AVCDL secondary document (workflow diagram tweaks)
</commit_message>
<xml_diff>
--- a/source/reference_documents/secondary_documents/design phase/Threat Modeling Report/Threat Modeling Report.docx
+++ b/source/reference_documents/secondary_documents/design phase/Threat Modeling Report/Threat Modeling Report.docx
@@ -26,7 +26,7 @@
         <w:t xml:space="preserve">Version </w:t>
       </w:r>
       <w:r>
-        <w:t>6</w:t>
+        <w:t>7</w:t>
       </w:r>
     </w:p>
     <w:p>
@@ -43,7 +43,7 @@
         <w:rPr>
           <w:noProof/>
         </w:rPr>
-        <w:t>8/24/23 8:47 AM</w:t>
+        <w:t>8/29/23 1:12 PM</w:t>
       </w:r>
       <w:r>
         <w:fldChar w:fldCharType="end"/>
@@ -721,10 +721,10 @@
           <w:szCs w:val="22"/>
         </w:rPr>
         <w:drawing>
-          <wp:inline distT="0" distB="0" distL="0" distR="0" wp14:anchorId="59D9EBCD" wp14:editId="33E66955">
-            <wp:extent cx="5943600" cy="2261513"/>
+          <wp:inline distT="0" distB="0" distL="0" distR="0" wp14:anchorId="05724172" wp14:editId="2D35E32E">
+            <wp:extent cx="5943600" cy="2186940"/>
             <wp:effectExtent l="0" t="0" r="0" b="0"/>
-            <wp:docPr id="3" name="Picture 3"/>
+            <wp:docPr id="686889090" name="Picture 2"/>
             <wp:cNvGraphicFramePr>
               <a:graphicFrameLocks xmlns:a="http://schemas.openxmlformats.org/drawingml/2006/main" noChangeAspect="1"/>
             </wp:cNvGraphicFramePr>
@@ -732,7 +732,7 @@
               <a:graphicData uri="http://schemas.openxmlformats.org/drawingml/2006/picture">
                 <pic:pic xmlns:pic="http://schemas.openxmlformats.org/drawingml/2006/picture">
                   <pic:nvPicPr>
-                    <pic:cNvPr id="3" name="Picture 3"/>
+                    <pic:cNvPr id="686889090" name="Picture 686889090"/>
                     <pic:cNvPicPr/>
                   </pic:nvPicPr>
                   <pic:blipFill>
@@ -750,7 +750,7 @@
                   <pic:spPr>
                     <a:xfrm>
                       <a:off x="0" y="0"/>
-                      <a:ext cx="5943600" cy="2261513"/>
+                      <a:ext cx="5943600" cy="2186940"/>
                     </a:xfrm>
                     <a:prstGeom prst="rect">
                       <a:avLst/>
@@ -1294,9 +1294,9 @@
           <w:noProof/>
         </w:rPr>
         <w:drawing>
-          <wp:inline distT="0" distB="0" distL="0" distR="0" wp14:anchorId="7EF92B11" wp14:editId="7634E510">
-            <wp:extent cx="4016026" cy="4387174"/>
-            <wp:effectExtent l="0" t="0" r="0" b="0"/>
+          <wp:inline distT="0" distB="0" distL="0" distR="0" wp14:anchorId="7EF92B11" wp14:editId="3C8F8839">
+            <wp:extent cx="4034136" cy="4418340"/>
+            <wp:effectExtent l="0" t="0" r="5080" b="1270"/>
             <wp:docPr id="4" name="Picture 4"/>
             <wp:cNvGraphicFramePr>
               <a:graphicFrameLocks xmlns:a="http://schemas.openxmlformats.org/drawingml/2006/main" noChangeAspect="1"/>
@@ -1323,7 +1323,7 @@
                   <pic:spPr>
                     <a:xfrm>
                       <a:off x="0" y="0"/>
-                      <a:ext cx="4044556" cy="4418340"/>
+                      <a:ext cx="4034136" cy="4418340"/>
                     </a:xfrm>
                     <a:prstGeom prst="rect">
                       <a:avLst/>
@@ -1647,9 +1647,9 @@
           <w:noProof/>
         </w:rPr>
         <w:drawing>
-          <wp:inline distT="0" distB="0" distL="0" distR="0" wp14:anchorId="3B0342E0" wp14:editId="113632F2">
-            <wp:extent cx="4863008" cy="4387175"/>
-            <wp:effectExtent l="0" t="0" r="1270" b="0"/>
+          <wp:inline distT="0" distB="0" distL="0" distR="0" wp14:anchorId="3B0342E0" wp14:editId="7ABFD183">
+            <wp:extent cx="4912095" cy="4421846"/>
+            <wp:effectExtent l="0" t="0" r="3175" b="0"/>
             <wp:docPr id="5" name="Picture 5"/>
             <wp:cNvGraphicFramePr>
               <a:graphicFrameLocks xmlns:a="http://schemas.openxmlformats.org/drawingml/2006/main" noChangeAspect="1"/>
@@ -1676,7 +1676,7 @@
                   <pic:spPr>
                     <a:xfrm>
                       <a:off x="0" y="0"/>
-                      <a:ext cx="4912095" cy="4431459"/>
+                      <a:ext cx="4912095" cy="4421846"/>
                     </a:xfrm>
                     <a:prstGeom prst="rect">
                       <a:avLst/>
@@ -2029,8 +2029,8 @@
           <w:noProof/>
         </w:rPr>
         <w:drawing>
-          <wp:inline distT="0" distB="0" distL="0" distR="0" wp14:anchorId="1373BB54" wp14:editId="785756D5">
-            <wp:extent cx="4958173" cy="4387174"/>
+          <wp:inline distT="0" distB="0" distL="0" distR="0" wp14:anchorId="1373BB54" wp14:editId="38CE6AC6">
+            <wp:extent cx="4983391" cy="4399922"/>
             <wp:effectExtent l="0" t="0" r="0" b="0"/>
             <wp:docPr id="7" name="Picture 7"/>
             <wp:cNvGraphicFramePr>
@@ -2058,7 +2058,7 @@
                   <pic:spPr>
                     <a:xfrm>
                       <a:off x="0" y="0"/>
-                      <a:ext cx="4983391" cy="4409488"/>
+                      <a:ext cx="4983391" cy="4399922"/>
                     </a:xfrm>
                     <a:prstGeom prst="rect">
                       <a:avLst/>

</xml_diff>